<commit_message>
hecho ejercicio9 de xsd
</commit_message>
<xml_diff>
--- a/Lenguaje de marcas/04 DTD Schema/Schema XML/problemasSchemaXML.docx
+++ b/Lenguaje de marcas/04 DTD Schema/Schema XML/problemasSchemaXML.docx
@@ -14,7 +14,19 @@
         <w:rPr>
           <w:b/>
         </w:rPr>
-        <w:t>Los archivos necesarios están en la carpeta BOX compartida.</w:t>
+        <w:t xml:space="preserve">Los archivos necesarios están en la carpeta BOX </w:t>
+      </w:r>
+      <w:r>
+        <w:rPr>
+          <w:b/>
+        </w:rPr>
+        <w:t xml:space="preserve">/ DRIVE </w:t>
+      </w:r>
+      <w:r>
+        <w:rPr>
+          <w:b/>
+        </w:rPr>
+        <w:t>compartida.</w:t>
       </w:r>
     </w:p>
     <w:p>
@@ -125,26 +137,13 @@
       <w:r>
         <w:t xml:space="preserve">   &lt;</w:t>
       </w:r>
-      <w:proofErr w:type="spellStart"/>
       <w:proofErr w:type="gramStart"/>
       <w:r>
-        <w:t>fechaIni</w:t>
-      </w:r>
-      <w:proofErr w:type="spellEnd"/>
-      <w:r>
-        <w:t>&gt;</w:t>
+        <w:t>fechaIni&gt;</w:t>
       </w:r>
       <w:proofErr w:type="gramEnd"/>
       <w:r>
-        <w:t>2022-03-12&lt;/</w:t>
-      </w:r>
-      <w:proofErr w:type="spellStart"/>
-      <w:r>
-        <w:t>fechaIni</w:t>
-      </w:r>
-      <w:proofErr w:type="spellEnd"/>
-      <w:r>
-        <w:t>&gt;</w:t>
+        <w:t>2022-03-12&lt;/fechaIni&gt;</w:t>
       </w:r>
     </w:p>
     <w:p>
@@ -888,8 +887,6 @@
       <w:r>
         <w:t xml:space="preserve">xsd </w:t>
       </w:r>
-      <w:bookmarkStart w:id="0" w:name="_GoBack"/>
-      <w:bookmarkEnd w:id="0"/>
       <w:r>
         <w:rPr>
           <w:sz w:val="24"/>
@@ -1059,6 +1056,307 @@
         </w:rPr>
         <w:t>CALIDAD puede tomar ser RÚSTICA o BOLSILLO</w:t>
       </w:r>
+    </w:p>
+    <w:p>
+      <w:pPr>
+        <w:jc w:val="both"/>
+        <w:rPr>
+          <w:sz w:val="24"/>
+        </w:rPr>
+      </w:pPr>
+      <w:r>
+        <w:rPr>
+          <w:sz w:val="24"/>
+        </w:rPr>
+        <w:t>---------------------------------------------------------------</w:t>
+      </w:r>
+    </w:p>
+    <w:p>
+      <w:pPr>
+        <w:pStyle w:val="Ttulo2"/>
+      </w:pPr>
+      <w:r>
+        <w:t>Ejercicio9</w:t>
+      </w:r>
+    </w:p>
+    <w:p>
+      <w:pPr>
+        <w:pStyle w:val="Prrafodelista"/>
+        <w:numPr>
+          <w:ilvl w:val="0"/>
+          <w:numId w:val="19"/>
+        </w:numPr>
+        <w:jc w:val="both"/>
+        <w:rPr>
+          <w:sz w:val="24"/>
+        </w:rPr>
+      </w:pPr>
+      <w:r>
+        <w:rPr>
+          <w:sz w:val="24"/>
+        </w:rPr>
+        <w:t>Definir un elemento simple que no pueda contener nodo texto y que pueda aparecer una vez o ninguna. &lt;</w:t>
+      </w:r>
+      <w:proofErr w:type="spellStart"/>
+      <w:r>
+        <w:rPr>
+          <w:sz w:val="24"/>
+        </w:rPr>
+        <w:t>matriculaParcial</w:t>
+      </w:r>
+      <w:proofErr w:type="spellEnd"/>
+      <w:r>
+        <w:rPr>
+          <w:sz w:val="24"/>
+        </w:rPr>
+        <w:t>/&gt;</w:t>
+      </w:r>
+    </w:p>
+    <w:p>
+      <w:pPr>
+        <w:pStyle w:val="Prrafodelista"/>
+        <w:numPr>
+          <w:ilvl w:val="0"/>
+          <w:numId w:val="19"/>
+        </w:numPr>
+        <w:jc w:val="both"/>
+        <w:rPr>
+          <w:sz w:val="24"/>
+        </w:rPr>
+      </w:pPr>
+      <w:r>
+        <w:rPr>
+          <w:sz w:val="24"/>
+        </w:rPr>
+        <w:t>Definir un elemento complejo (con atributo sin restricciones) que no pueda contener nodo texto y que pueda aparecer una vez o ninguna. &lt;matricula activado=”parcial”/&gt;</w:t>
+      </w:r>
+    </w:p>
+    <w:p>
+      <w:pPr>
+        <w:pStyle w:val="Prrafodelista"/>
+        <w:numPr>
+          <w:ilvl w:val="0"/>
+          <w:numId w:val="19"/>
+        </w:numPr>
+        <w:jc w:val="both"/>
+        <w:rPr>
+          <w:sz w:val="24"/>
+        </w:rPr>
+      </w:pPr>
+      <w:r>
+        <w:rPr>
+          <w:sz w:val="24"/>
+        </w:rPr>
+        <w:t xml:space="preserve">Definir un elemento complejo (con atributo que puede tomar los valores “parcial” o “total”) que no pueda contener nodo texto y que pueda aparecer una vez o ninguna. </w:t>
+      </w:r>
+    </w:p>
+    <w:p>
+      <w:pPr>
+        <w:jc w:val="both"/>
+        <w:rPr>
+          <w:sz w:val="24"/>
+        </w:rPr>
+      </w:pPr>
+      <w:r>
+        <w:rPr>
+          <w:sz w:val="24"/>
+        </w:rPr>
+        <w:t>Crear Ejercicio09Schema.xsd y Ejercicio09Schema.XML que recojan estos casos planteados.</w:t>
+      </w:r>
+    </w:p>
+    <w:p>
+      <w:pPr>
+        <w:pStyle w:val="Ttulo2"/>
+      </w:pPr>
+      <w:r>
+        <w:t>Ejercicio10</w:t>
+      </w:r>
+    </w:p>
+    <w:p>
+      <w:pPr>
+        <w:jc w:val="both"/>
+        <w:rPr>
+          <w:sz w:val="24"/>
+        </w:rPr>
+      </w:pPr>
+      <w:r>
+        <w:rPr>
+          <w:sz w:val="24"/>
+        </w:rPr>
+        <w:t xml:space="preserve">Partiendo del documento XML Ejercicio10Schema.xml y las condiciones indicadas, crear el correspondiente </w:t>
+      </w:r>
+      <w:proofErr w:type="spellStart"/>
+      <w:r>
+        <w:rPr>
+          <w:sz w:val="24"/>
+        </w:rPr>
+        <w:t>Schema</w:t>
+      </w:r>
+      <w:proofErr w:type="spellEnd"/>
+      <w:r>
+        <w:rPr>
+          <w:sz w:val="24"/>
+        </w:rPr>
+        <w:t>.</w:t>
+      </w:r>
+    </w:p>
+    <w:p>
+      <w:pPr>
+        <w:jc w:val="both"/>
+        <w:rPr>
+          <w:sz w:val="24"/>
+        </w:rPr>
+      </w:pPr>
+      <w:r>
+        <w:rPr>
+          <w:sz w:val="24"/>
+        </w:rPr>
+        <w:t>* El nombre del aeropuerto, los vuelos y la fecha pueden aparecer en distinto orden.</w:t>
+      </w:r>
+    </w:p>
+    <w:p>
+      <w:pPr>
+        <w:jc w:val="both"/>
+        <w:rPr>
+          <w:sz w:val="24"/>
+        </w:rPr>
+      </w:pPr>
+      <w:r>
+        <w:rPr>
+          <w:sz w:val="24"/>
+        </w:rPr>
+        <w:t>* Se tiene que indicar que el código ha de ser único y obligatorio para cada vuelo.</w:t>
+      </w:r>
+    </w:p>
+    <w:p>
+      <w:pPr>
+        <w:jc w:val="both"/>
+        <w:rPr>
+          <w:sz w:val="24"/>
+        </w:rPr>
+      </w:pPr>
+      <w:r>
+        <w:rPr>
+          <w:sz w:val="24"/>
+        </w:rPr>
+        <w:t xml:space="preserve">* Haciendo uso </w:t>
+      </w:r>
+      <w:proofErr w:type="spellStart"/>
+      <w:r>
+        <w:rPr>
+          <w:i/>
+          <w:sz w:val="24"/>
+        </w:rPr>
+        <w:t>pattern</w:t>
+      </w:r>
+      <w:proofErr w:type="spellEnd"/>
+      <w:r>
+        <w:rPr>
+          <w:sz w:val="24"/>
+        </w:rPr>
+        <w:t xml:space="preserve"> indicar que los posibles estados de un vuelo son C (Cancelado), E (En hora), R (Retrasado). El valor por defecto debe ser E.</w:t>
+      </w:r>
+    </w:p>
+    <w:p>
+      <w:pPr>
+        <w:jc w:val="both"/>
+        <w:rPr>
+          <w:sz w:val="24"/>
+        </w:rPr>
+      </w:pPr>
+      <w:r>
+        <w:rPr>
+          <w:sz w:val="24"/>
+        </w:rPr>
+        <w:t>* Debe permitirse aparecer desde cero hasta ilimitados elementos vuelo y, para cada uno de ellos, se tiene que guardar la información en el mismo orden en el que aparece en el documento XML.</w:t>
+      </w:r>
+    </w:p>
+    <w:p>
+      <w:pPr>
+        <w:jc w:val="both"/>
+        <w:rPr>
+          <w:sz w:val="24"/>
+        </w:rPr>
+      </w:pPr>
+      <w:r>
+        <w:rPr>
+          <w:sz w:val="24"/>
+        </w:rPr>
+        <w:lastRenderedPageBreak/>
+        <w:t>* Para indicar si un vuelo es diario, se debe utilizar un elemento vacío que, respecto a cada vuelo, podrá aparecer (en el caso de sí ser diario) o no aparecer (en el caso contrario)</w:t>
+      </w:r>
+    </w:p>
+    <w:p>
+      <w:pPr>
+        <w:jc w:val="both"/>
+        <w:rPr>
+          <w:sz w:val="24"/>
+        </w:rPr>
+      </w:pPr>
+      <w:r>
+        <w:rPr>
+          <w:sz w:val="24"/>
+        </w:rPr>
+        <w:t xml:space="preserve">* Respecto a los elementos nombre, origen, destino, hora-llegada, hora-salida y fecha, cada uno de ellos debe definirse del tipo que se considere más apropiado, de entre los proporcionados por XML </w:t>
+      </w:r>
+      <w:proofErr w:type="spellStart"/>
+      <w:r>
+        <w:rPr>
+          <w:sz w:val="24"/>
+        </w:rPr>
+        <w:t>Schema</w:t>
+      </w:r>
+      <w:proofErr w:type="spellEnd"/>
+      <w:r>
+        <w:rPr>
+          <w:sz w:val="24"/>
+        </w:rPr>
+        <w:t>.</w:t>
+      </w:r>
+    </w:p>
+    <w:p>
+      <w:pPr>
+        <w:pStyle w:val="Ttulo2"/>
+      </w:pPr>
+      <w:r>
+        <w:t>Ejercicio11</w:t>
+      </w:r>
+    </w:p>
+    <w:p>
+      <w:pPr>
+        <w:spacing w:after="0" w:line="240" w:lineRule="auto"/>
+        <w:rPr>
+          <w:sz w:val="24"/>
+        </w:rPr>
+      </w:pPr>
+      <w:r>
+        <w:rPr>
+          <w:sz w:val="24"/>
+        </w:rPr>
+        <w:t>Dado el fichero Ejercicio1</w:t>
+      </w:r>
+      <w:r>
+        <w:rPr>
+          <w:sz w:val="24"/>
+        </w:rPr>
+        <w:t>1</w:t>
+      </w:r>
+      <w:bookmarkStart w:id="0" w:name="_GoBack"/>
+      <w:bookmarkEnd w:id="0"/>
+      <w:r>
+        <w:rPr>
+          <w:sz w:val="24"/>
+        </w:rPr>
+        <w:t>Schema.xsd crear un documento XML que lo valida y explicar porque sólo hay un tipo de elemento complejo que pueda cumplirlo.</w:t>
+      </w:r>
+    </w:p>
+    <w:p>
+      <w:pPr>
+        <w:spacing w:after="0" w:line="240" w:lineRule="auto"/>
+        <w:rPr>
+          <w:sz w:val="24"/>
+        </w:rPr>
+      </w:pPr>
     </w:p>
     <w:p>
       <w:pPr>
@@ -2012,6 +2310,119 @@
     </w:lvl>
   </w:abstractNum>
   <w:abstractNum w:abstractNumId="7">
+    <w:nsid w:val="2CD944E1"/>
+    <w:multiLevelType w:val="multilevel"/>
+    <w:tmpl w:val="0C0A001F"/>
+    <w:lvl w:ilvl="0">
+      <w:start w:val="1"/>
+      <w:numFmt w:val="decimal"/>
+      <w:lvlText w:val="%1."/>
+      <w:lvlJc w:val="left"/>
+      <w:pPr>
+        <w:ind w:left="360" w:hanging="360"/>
+      </w:pPr>
+      <w:rPr>
+        <w:rFonts w:hint="default"/>
+      </w:rPr>
+    </w:lvl>
+    <w:lvl w:ilvl="1">
+      <w:start w:val="1"/>
+      <w:numFmt w:val="decimal"/>
+      <w:lvlText w:val="%1.%2."/>
+      <w:lvlJc w:val="left"/>
+      <w:pPr>
+        <w:ind w:left="792" w:hanging="432"/>
+      </w:pPr>
+      <w:rPr>
+        <w:rFonts w:hint="default"/>
+      </w:rPr>
+    </w:lvl>
+    <w:lvl w:ilvl="2">
+      <w:start w:val="1"/>
+      <w:numFmt w:val="decimal"/>
+      <w:lvlText w:val="%1.%2.%3."/>
+      <w:lvlJc w:val="left"/>
+      <w:pPr>
+        <w:ind w:left="1224" w:hanging="504"/>
+      </w:pPr>
+      <w:rPr>
+        <w:rFonts w:hint="default"/>
+      </w:rPr>
+    </w:lvl>
+    <w:lvl w:ilvl="3">
+      <w:start w:val="1"/>
+      <w:numFmt w:val="decimal"/>
+      <w:lvlText w:val="%1.%2.%3.%4."/>
+      <w:lvlJc w:val="left"/>
+      <w:pPr>
+        <w:ind w:left="1728" w:hanging="648"/>
+      </w:pPr>
+      <w:rPr>
+        <w:rFonts w:hint="default"/>
+      </w:rPr>
+    </w:lvl>
+    <w:lvl w:ilvl="4">
+      <w:start w:val="1"/>
+      <w:numFmt w:val="decimal"/>
+      <w:lvlText w:val="%1.%2.%3.%4.%5."/>
+      <w:lvlJc w:val="left"/>
+      <w:pPr>
+        <w:ind w:left="2232" w:hanging="792"/>
+      </w:pPr>
+      <w:rPr>
+        <w:rFonts w:hint="default"/>
+      </w:rPr>
+    </w:lvl>
+    <w:lvl w:ilvl="5">
+      <w:start w:val="1"/>
+      <w:numFmt w:val="decimal"/>
+      <w:lvlText w:val="%1.%2.%3.%4.%5.%6."/>
+      <w:lvlJc w:val="left"/>
+      <w:pPr>
+        <w:ind w:left="2736" w:hanging="936"/>
+      </w:pPr>
+      <w:rPr>
+        <w:rFonts w:hint="default"/>
+      </w:rPr>
+    </w:lvl>
+    <w:lvl w:ilvl="6">
+      <w:start w:val="1"/>
+      <w:numFmt w:val="decimal"/>
+      <w:lvlText w:val="%1.%2.%3.%4.%5.%6.%7."/>
+      <w:lvlJc w:val="left"/>
+      <w:pPr>
+        <w:ind w:left="3240" w:hanging="1080"/>
+      </w:pPr>
+      <w:rPr>
+        <w:rFonts w:hint="default"/>
+      </w:rPr>
+    </w:lvl>
+    <w:lvl w:ilvl="7">
+      <w:start w:val="1"/>
+      <w:numFmt w:val="decimal"/>
+      <w:lvlText w:val="%1.%2.%3.%4.%5.%6.%7.%8."/>
+      <w:lvlJc w:val="left"/>
+      <w:pPr>
+        <w:ind w:left="3744" w:hanging="1224"/>
+      </w:pPr>
+      <w:rPr>
+        <w:rFonts w:hint="default"/>
+      </w:rPr>
+    </w:lvl>
+    <w:lvl w:ilvl="8">
+      <w:start w:val="1"/>
+      <w:numFmt w:val="decimal"/>
+      <w:lvlText w:val="%1.%2.%3.%4.%5.%6.%7.%8.%9."/>
+      <w:lvlJc w:val="left"/>
+      <w:pPr>
+        <w:ind w:left="4320" w:hanging="1440"/>
+      </w:pPr>
+      <w:rPr>
+        <w:rFonts w:hint="default"/>
+      </w:rPr>
+    </w:lvl>
+  </w:abstractNum>
+  <w:abstractNum w:abstractNumId="8">
     <w:nsid w:val="31F37D9B"/>
     <w:multiLevelType w:val="multilevel"/>
     <w:tmpl w:val="D298A782"/>
@@ -2160,7 +2571,7 @@
       </w:rPr>
     </w:lvl>
   </w:abstractNum>
-  <w:abstractNum w:abstractNumId="8">
+  <w:abstractNum w:abstractNumId="9">
     <w:nsid w:val="597A78FE"/>
     <w:multiLevelType w:val="hybridMultilevel"/>
     <w:tmpl w:val="08F26EC4"/>
@@ -2273,7 +2684,7 @@
       </w:rPr>
     </w:lvl>
   </w:abstractNum>
-  <w:abstractNum w:abstractNumId="9">
+  <w:abstractNum w:abstractNumId="10">
     <w:nsid w:val="5D24765B"/>
     <w:multiLevelType w:val="multilevel"/>
     <w:tmpl w:val="AD6EF6A2"/>
@@ -2422,7 +2833,7 @@
       </w:rPr>
     </w:lvl>
   </w:abstractNum>
-  <w:abstractNum w:abstractNumId="10">
+  <w:abstractNum w:abstractNumId="11">
     <w:nsid w:val="5FE758EB"/>
     <w:multiLevelType w:val="hybridMultilevel"/>
     <w:tmpl w:val="CCFC9232"/>
@@ -2535,7 +2946,7 @@
       </w:rPr>
     </w:lvl>
   </w:abstractNum>
-  <w:abstractNum w:abstractNumId="11">
+  <w:abstractNum w:abstractNumId="12">
     <w:nsid w:val="61E14E59"/>
     <w:multiLevelType w:val="multilevel"/>
     <w:tmpl w:val="ED64B84C"/>
@@ -2684,7 +3095,7 @@
       </w:rPr>
     </w:lvl>
   </w:abstractNum>
-  <w:abstractNum w:abstractNumId="12">
+  <w:abstractNum w:abstractNumId="13">
     <w:nsid w:val="62C03653"/>
     <w:multiLevelType w:val="multilevel"/>
     <w:tmpl w:val="9BD26676"/>
@@ -2833,7 +3244,7 @@
       </w:rPr>
     </w:lvl>
   </w:abstractNum>
-  <w:abstractNum w:abstractNumId="13">
+  <w:abstractNum w:abstractNumId="14">
     <w:nsid w:val="63F56DC1"/>
     <w:multiLevelType w:val="multilevel"/>
     <w:tmpl w:val="B2AE44F8"/>
@@ -2982,7 +3393,7 @@
       </w:rPr>
     </w:lvl>
   </w:abstractNum>
-  <w:abstractNum w:abstractNumId="14">
+  <w:abstractNum w:abstractNumId="15">
     <w:nsid w:val="699012AE"/>
     <w:multiLevelType w:val="multilevel"/>
     <w:tmpl w:val="A0A6815A"/>
@@ -3131,120 +3542,120 @@
       </w:rPr>
     </w:lvl>
   </w:abstractNum>
-  <w:abstractNum w:abstractNumId="15">
+  <w:abstractNum w:abstractNumId="16">
     <w:nsid w:val="6C7F2407"/>
-    <w:multiLevelType w:val="hybridMultilevel"/>
-    <w:tmpl w:val="8FB81002"/>
-    <w:lvl w:ilvl="0" w:tplc="0C0A0001">
-      <w:start w:val="1"/>
-      <w:numFmt w:val="bullet"/>
-      <w:lvlText w:val=""/>
-      <w:lvlJc w:val="left"/>
-      <w:pPr>
-        <w:ind w:left="720" w:hanging="360"/>
-      </w:pPr>
-      <w:rPr>
-        <w:rFonts w:ascii="Symbol" w:hAnsi="Symbol" w:hint="default"/>
-      </w:rPr>
-    </w:lvl>
-    <w:lvl w:ilvl="1" w:tplc="0C0A0003">
-      <w:start w:val="1"/>
-      <w:numFmt w:val="bullet"/>
-      <w:lvlText w:val="o"/>
-      <w:lvlJc w:val="left"/>
-      <w:pPr>
-        <w:ind w:left="1440" w:hanging="360"/>
-      </w:pPr>
-      <w:rPr>
-        <w:rFonts w:ascii="Courier New" w:hAnsi="Courier New" w:cs="Courier New" w:hint="default"/>
-      </w:rPr>
-    </w:lvl>
-    <w:lvl w:ilvl="2" w:tplc="0C0A0005" w:tentative="1">
-      <w:start w:val="1"/>
-      <w:numFmt w:val="bullet"/>
-      <w:lvlText w:val=""/>
-      <w:lvlJc w:val="left"/>
-      <w:pPr>
-        <w:ind w:left="2160" w:hanging="360"/>
-      </w:pPr>
-      <w:rPr>
-        <w:rFonts w:ascii="Wingdings" w:hAnsi="Wingdings" w:hint="default"/>
-      </w:rPr>
-    </w:lvl>
-    <w:lvl w:ilvl="3" w:tplc="0C0A0001" w:tentative="1">
-      <w:start w:val="1"/>
-      <w:numFmt w:val="bullet"/>
-      <w:lvlText w:val=""/>
-      <w:lvlJc w:val="left"/>
-      <w:pPr>
-        <w:ind w:left="2880" w:hanging="360"/>
-      </w:pPr>
-      <w:rPr>
-        <w:rFonts w:ascii="Symbol" w:hAnsi="Symbol" w:hint="default"/>
-      </w:rPr>
-    </w:lvl>
-    <w:lvl w:ilvl="4" w:tplc="0C0A0003" w:tentative="1">
-      <w:start w:val="1"/>
-      <w:numFmt w:val="bullet"/>
-      <w:lvlText w:val="o"/>
-      <w:lvlJc w:val="left"/>
-      <w:pPr>
-        <w:ind w:left="3600" w:hanging="360"/>
-      </w:pPr>
-      <w:rPr>
-        <w:rFonts w:ascii="Courier New" w:hAnsi="Courier New" w:cs="Courier New" w:hint="default"/>
-      </w:rPr>
-    </w:lvl>
-    <w:lvl w:ilvl="5" w:tplc="0C0A0005" w:tentative="1">
-      <w:start w:val="1"/>
-      <w:numFmt w:val="bullet"/>
-      <w:lvlText w:val=""/>
-      <w:lvlJc w:val="left"/>
-      <w:pPr>
-        <w:ind w:left="4320" w:hanging="360"/>
-      </w:pPr>
-      <w:rPr>
-        <w:rFonts w:ascii="Wingdings" w:hAnsi="Wingdings" w:hint="default"/>
-      </w:rPr>
-    </w:lvl>
-    <w:lvl w:ilvl="6" w:tplc="0C0A0001" w:tentative="1">
-      <w:start w:val="1"/>
-      <w:numFmt w:val="bullet"/>
-      <w:lvlText w:val=""/>
-      <w:lvlJc w:val="left"/>
-      <w:pPr>
-        <w:ind w:left="5040" w:hanging="360"/>
-      </w:pPr>
-      <w:rPr>
-        <w:rFonts w:ascii="Symbol" w:hAnsi="Symbol" w:hint="default"/>
-      </w:rPr>
-    </w:lvl>
-    <w:lvl w:ilvl="7" w:tplc="0C0A0003" w:tentative="1">
-      <w:start w:val="1"/>
-      <w:numFmt w:val="bullet"/>
-      <w:lvlText w:val="o"/>
-      <w:lvlJc w:val="left"/>
-      <w:pPr>
-        <w:ind w:left="5760" w:hanging="360"/>
-      </w:pPr>
-      <w:rPr>
-        <w:rFonts w:ascii="Courier New" w:hAnsi="Courier New" w:cs="Courier New" w:hint="default"/>
-      </w:rPr>
-    </w:lvl>
-    <w:lvl w:ilvl="8" w:tplc="0C0A0005" w:tentative="1">
-      <w:start w:val="1"/>
-      <w:numFmt w:val="bullet"/>
-      <w:lvlText w:val=""/>
-      <w:lvlJc w:val="left"/>
-      <w:pPr>
-        <w:ind w:left="6480" w:hanging="360"/>
-      </w:pPr>
-      <w:rPr>
-        <w:rFonts w:ascii="Wingdings" w:hAnsi="Wingdings" w:hint="default"/>
+    <w:multiLevelType w:val="multilevel"/>
+    <w:tmpl w:val="0C0A001F"/>
+    <w:lvl w:ilvl="0">
+      <w:start w:val="1"/>
+      <w:numFmt w:val="decimal"/>
+      <w:lvlText w:val="%1."/>
+      <w:lvlJc w:val="left"/>
+      <w:pPr>
+        <w:ind w:left="360" w:hanging="360"/>
+      </w:pPr>
+      <w:rPr>
+        <w:rFonts w:hint="default"/>
+      </w:rPr>
+    </w:lvl>
+    <w:lvl w:ilvl="1">
+      <w:start w:val="1"/>
+      <w:numFmt w:val="decimal"/>
+      <w:lvlText w:val="%1.%2."/>
+      <w:lvlJc w:val="left"/>
+      <w:pPr>
+        <w:ind w:left="792" w:hanging="432"/>
+      </w:pPr>
+      <w:rPr>
+        <w:rFonts w:hint="default"/>
+      </w:rPr>
+    </w:lvl>
+    <w:lvl w:ilvl="2">
+      <w:start w:val="1"/>
+      <w:numFmt w:val="decimal"/>
+      <w:lvlText w:val="%1.%2.%3."/>
+      <w:lvlJc w:val="left"/>
+      <w:pPr>
+        <w:ind w:left="1224" w:hanging="504"/>
+      </w:pPr>
+      <w:rPr>
+        <w:rFonts w:hint="default"/>
+      </w:rPr>
+    </w:lvl>
+    <w:lvl w:ilvl="3">
+      <w:start w:val="1"/>
+      <w:numFmt w:val="decimal"/>
+      <w:lvlText w:val="%1.%2.%3.%4."/>
+      <w:lvlJc w:val="left"/>
+      <w:pPr>
+        <w:ind w:left="1728" w:hanging="648"/>
+      </w:pPr>
+      <w:rPr>
+        <w:rFonts w:hint="default"/>
+      </w:rPr>
+    </w:lvl>
+    <w:lvl w:ilvl="4">
+      <w:start w:val="1"/>
+      <w:numFmt w:val="decimal"/>
+      <w:lvlText w:val="%1.%2.%3.%4.%5."/>
+      <w:lvlJc w:val="left"/>
+      <w:pPr>
+        <w:ind w:left="2232" w:hanging="792"/>
+      </w:pPr>
+      <w:rPr>
+        <w:rFonts w:hint="default"/>
+      </w:rPr>
+    </w:lvl>
+    <w:lvl w:ilvl="5">
+      <w:start w:val="1"/>
+      <w:numFmt w:val="decimal"/>
+      <w:lvlText w:val="%1.%2.%3.%4.%5.%6."/>
+      <w:lvlJc w:val="left"/>
+      <w:pPr>
+        <w:ind w:left="2736" w:hanging="936"/>
+      </w:pPr>
+      <w:rPr>
+        <w:rFonts w:hint="default"/>
+      </w:rPr>
+    </w:lvl>
+    <w:lvl w:ilvl="6">
+      <w:start w:val="1"/>
+      <w:numFmt w:val="decimal"/>
+      <w:lvlText w:val="%1.%2.%3.%4.%5.%6.%7."/>
+      <w:lvlJc w:val="left"/>
+      <w:pPr>
+        <w:ind w:left="3240" w:hanging="1080"/>
+      </w:pPr>
+      <w:rPr>
+        <w:rFonts w:hint="default"/>
+      </w:rPr>
+    </w:lvl>
+    <w:lvl w:ilvl="7">
+      <w:start w:val="1"/>
+      <w:numFmt w:val="decimal"/>
+      <w:lvlText w:val="%1.%2.%3.%4.%5.%6.%7.%8."/>
+      <w:lvlJc w:val="left"/>
+      <w:pPr>
+        <w:ind w:left="3744" w:hanging="1224"/>
+      </w:pPr>
+      <w:rPr>
+        <w:rFonts w:hint="default"/>
+      </w:rPr>
+    </w:lvl>
+    <w:lvl w:ilvl="8">
+      <w:start w:val="1"/>
+      <w:numFmt w:val="decimal"/>
+      <w:lvlText w:val="%1.%2.%3.%4.%5.%6.%7.%8.%9."/>
+      <w:lvlJc w:val="left"/>
+      <w:pPr>
+        <w:ind w:left="4320" w:hanging="1440"/>
+      </w:pPr>
+      <w:rPr>
+        <w:rFonts w:hint="default"/>
       </w:rPr>
     </w:lvl>
   </w:abstractNum>
-  <w:abstractNum w:abstractNumId="16">
+  <w:abstractNum w:abstractNumId="17">
     <w:nsid w:val="6E9E6F32"/>
     <w:multiLevelType w:val="hybridMultilevel"/>
     <w:tmpl w:val="59C67ABE"/>
@@ -3357,7 +3768,7 @@
       </w:rPr>
     </w:lvl>
   </w:abstractNum>
-  <w:abstractNum w:abstractNumId="17">
+  <w:abstractNum w:abstractNumId="18">
     <w:nsid w:val="713431B6"/>
     <w:multiLevelType w:val="multilevel"/>
     <w:tmpl w:val="A5763B8C"/>
@@ -3513,25 +3924,25 @@
     <w:abstractNumId w:val="0"/>
   </w:num>
   <w:num w:numId="3">
-    <w:abstractNumId w:val="9"/>
+    <w:abstractNumId w:val="10"/>
   </w:num>
   <w:num w:numId="4">
     <w:abstractNumId w:val="6"/>
   </w:num>
   <w:num w:numId="5">
-    <w:abstractNumId w:val="17"/>
+    <w:abstractNumId w:val="18"/>
   </w:num>
   <w:num w:numId="6">
+    <w:abstractNumId w:val="13"/>
+  </w:num>
+  <w:num w:numId="7">
     <w:abstractNumId w:val="12"/>
   </w:num>
-  <w:num w:numId="7">
-    <w:abstractNumId w:val="11"/>
-  </w:num>
   <w:num w:numId="8">
-    <w:abstractNumId w:val="7"/>
+    <w:abstractNumId w:val="8"/>
   </w:num>
   <w:num w:numId="9">
-    <w:abstractNumId w:val="13"/>
+    <w:abstractNumId w:val="14"/>
   </w:num>
   <w:num w:numId="10">
     <w:abstractNumId w:val="3"/>
@@ -3543,7 +3954,7 @@
     <w:abstractNumId w:val="2"/>
   </w:num>
   <w:num w:numId="13">
-    <w:abstractNumId w:val="14"/>
+    <w:abstractNumId w:val="15"/>
     <w:lvlOverride w:ilvl="0">
       <w:lvl w:ilvl="0">
         <w:numFmt w:val="bullet"/>
@@ -3563,19 +3974,22 @@
     </w:lvlOverride>
   </w:num>
   <w:num w:numId="14">
-    <w:abstractNumId w:val="8"/>
+    <w:abstractNumId w:val="9"/>
   </w:num>
   <w:num w:numId="15">
-    <w:abstractNumId w:val="16"/>
+    <w:abstractNumId w:val="17"/>
   </w:num>
   <w:num w:numId="16">
-    <w:abstractNumId w:val="10"/>
+    <w:abstractNumId w:val="11"/>
   </w:num>
   <w:num w:numId="17">
     <w:abstractNumId w:val="4"/>
   </w:num>
   <w:num w:numId="18">
-    <w:abstractNumId w:val="15"/>
+    <w:abstractNumId w:val="16"/>
+  </w:num>
+  <w:num w:numId="19">
+    <w:abstractNumId w:val="7"/>
   </w:num>
 </w:numbering>
 </file>

</xml_diff>